<commit_message>
My Notes for JavaScript
</commit_message>
<xml_diff>
--- a/2 - Extra Tools for HTML⧸CSS/3 - JavaScript/3 - Note/1 - Notes for gathering more knowledge about JavaScript.docx
+++ b/2 - Extra Tools for HTML⧸CSS/3 - JavaScript/3 - Note/1 - Notes for gathering more knowledge about JavaScript.docx
@@ -63,8 +63,6 @@
         </w:rPr>
         <w:t>s</w:t>
       </w:r>
-      <w:bookmarkStart w:id="0" w:name="_GoBack"/>
-      <w:bookmarkEnd w:id="0"/>
       <w:r>
         <w:rPr>
           <w:sz w:val="36"/>
@@ -72,6 +70,8 @@
         </w:rPr>
         <w:t xml:space="preserve"> to gather more knowledge about JavaScript.</w:t>
       </w:r>
+      <w:bookmarkStart w:id="0" w:name="_GoBack"/>
+      <w:bookmarkEnd w:id="0"/>
     </w:p>
     <w:sectPr>
       <w:pgSz w:w="12240" w:h="15840"/>

</xml_diff>